<commit_message>
Informe de la etapa final del proyecto KidsTravel
</commit_message>
<xml_diff>
--- a/docs/Informe_Final_100_porciento.docx
+++ b/docs/Informe_Final_100_porciento.docx
@@ -333,8 +333,14 @@
         </w:numPr>
         <w:spacing w:line="360" w:lineRule="auto"/>
         <w:jc w:val="both"/>
-      </w:pPr>
-      <w:r>
+        <w:rPr>
+          <w:highlight w:val="yellow"/>
+        </w:rPr>
+      </w:pPr>
+      <w:r>
+        <w:rPr>
+          <w:highlight w:val="yellow"/>
+        </w:rPr>
         <w:t>Persistencia y almacenamiento en base de datos SQL-Lite.</w:t>
       </w:r>
     </w:p>
@@ -347,8 +353,14 @@
         </w:numPr>
         <w:spacing w:line="360" w:lineRule="auto"/>
         <w:jc w:val="both"/>
-      </w:pPr>
-      <w:r>
+        <w:rPr>
+          <w:highlight w:val="yellow"/>
+        </w:rPr>
+      </w:pPr>
+      <w:r>
+        <w:rPr>
+          <w:highlight w:val="yellow"/>
+        </w:rPr>
         <w:t>Envió de notificaciones Push:</w:t>
       </w:r>
     </w:p>
@@ -361,11 +373,20 @@
         </w:numPr>
         <w:spacing w:line="360" w:lineRule="auto"/>
         <w:jc w:val="both"/>
-      </w:pPr>
-      <w:r>
+        <w:rPr>
+          <w:highlight w:val="yellow"/>
+        </w:rPr>
+      </w:pPr>
+      <w:r>
+        <w:rPr>
+          <w:highlight w:val="yellow"/>
+        </w:rPr>
         <w:t>Cuando una solicitud ha sido creada</w:t>
       </w:r>
       <w:r>
+        <w:rPr>
+          <w:highlight w:val="yellow"/>
+        </w:rPr>
         <w:t>.</w:t>
       </w:r>
     </w:p>
@@ -378,12 +399,15 @@
         </w:numPr>
         <w:spacing w:line="360" w:lineRule="auto"/>
         <w:jc w:val="both"/>
-      </w:pPr>
-      <w:r>
-        <w:t>Cua</w:t>
-      </w:r>
-      <w:r>
-        <w:t>ndo una solicitud ha sido autorizada.</w:t>
+        <w:rPr>
+          <w:highlight w:val="yellow"/>
+        </w:rPr>
+      </w:pPr>
+      <w:r>
+        <w:rPr>
+          <w:highlight w:val="yellow"/>
+        </w:rPr>
+        <w:t>Cuando una solicitud ha sido autorizada.</w:t>
       </w:r>
     </w:p>
     <w:p>
@@ -395,12 +419,15 @@
         </w:numPr>
         <w:spacing w:line="360" w:lineRule="auto"/>
         <w:jc w:val="both"/>
-      </w:pPr>
-      <w:r>
-        <w:t>Cua</w:t>
-      </w:r>
-      <w:r>
-        <w:t>ndo una solicitud ha sido aprobada.</w:t>
+        <w:rPr>
+          <w:highlight w:val="yellow"/>
+        </w:rPr>
+      </w:pPr>
+      <w:r>
+        <w:rPr>
+          <w:highlight w:val="yellow"/>
+        </w:rPr>
+        <w:t>Cuando una solicitud ha sido aprobada.</w:t>
       </w:r>
     </w:p>
     <w:p>
@@ -412,8 +439,14 @@
         </w:numPr>
         <w:spacing w:line="360" w:lineRule="auto"/>
         <w:jc w:val="both"/>
-      </w:pPr>
-      <w:r>
+        <w:rPr>
+          <w:highlight w:val="yellow"/>
+        </w:rPr>
+      </w:pPr>
+      <w:r>
+        <w:rPr>
+          <w:highlight w:val="yellow"/>
+        </w:rPr>
         <w:t>Cuando una solicitud ha sido rechazada.</w:t>
       </w:r>
     </w:p>
@@ -426,32 +459,56 @@
         </w:numPr>
         <w:spacing w:line="360" w:lineRule="auto"/>
         <w:jc w:val="both"/>
-      </w:pPr>
-      <w:r>
+        <w:rPr>
+          <w:highlight w:val="yellow"/>
+        </w:rPr>
+      </w:pPr>
+      <w:r>
+        <w:rPr>
+          <w:highlight w:val="yellow"/>
+        </w:rPr>
         <w:t xml:space="preserve">Soporte para pantallas </w:t>
       </w:r>
       <w:proofErr w:type="spellStart"/>
       <w:r>
+        <w:rPr>
+          <w:highlight w:val="yellow"/>
+        </w:rPr>
         <w:t>large</w:t>
       </w:r>
       <w:proofErr w:type="spellEnd"/>
       <w:r>
+        <w:rPr>
+          <w:highlight w:val="yellow"/>
+        </w:rPr>
         <w:t xml:space="preserve"> y extra-</w:t>
       </w:r>
       <w:proofErr w:type="spellStart"/>
       <w:r>
+        <w:rPr>
+          <w:highlight w:val="yellow"/>
+        </w:rPr>
         <w:t>large</w:t>
       </w:r>
       <w:proofErr w:type="spellEnd"/>
       <w:r>
+        <w:rPr>
+          <w:highlight w:val="yellow"/>
+        </w:rPr>
         <w:t xml:space="preserve">; así como para </w:t>
       </w:r>
       <w:proofErr w:type="spellStart"/>
       <w:r>
+        <w:rPr>
+          <w:highlight w:val="yellow"/>
+        </w:rPr>
         <w:t>tablets</w:t>
       </w:r>
       <w:proofErr w:type="spellEnd"/>
       <w:r>
+        <w:rPr>
+          <w:highlight w:val="yellow"/>
+        </w:rPr>
         <w:t>.</w:t>
       </w:r>
     </w:p>
@@ -464,32 +521,56 @@
         </w:numPr>
         <w:spacing w:line="360" w:lineRule="auto"/>
         <w:jc w:val="both"/>
-      </w:pPr>
-      <w:r>
+        <w:rPr>
+          <w:highlight w:val="yellow"/>
+        </w:rPr>
+      </w:pPr>
+      <w:r>
+        <w:rPr>
+          <w:highlight w:val="yellow"/>
+        </w:rPr>
         <w:t xml:space="preserve">Soporte de imágenes basadas en la densidad de la pantalla (mdi, </w:t>
       </w:r>
       <w:proofErr w:type="spellStart"/>
       <w:r>
+        <w:rPr>
+          <w:highlight w:val="yellow"/>
+        </w:rPr>
         <w:t>hdi</w:t>
       </w:r>
       <w:proofErr w:type="spellEnd"/>
       <w:r>
+        <w:rPr>
+          <w:highlight w:val="yellow"/>
+        </w:rPr>
         <w:t xml:space="preserve">, </w:t>
       </w:r>
       <w:proofErr w:type="spellStart"/>
       <w:r>
+        <w:rPr>
+          <w:highlight w:val="yellow"/>
+        </w:rPr>
         <w:t>xdpi</w:t>
       </w:r>
       <w:proofErr w:type="spellEnd"/>
       <w:r>
+        <w:rPr>
+          <w:highlight w:val="yellow"/>
+        </w:rPr>
         <w:t xml:space="preserve">, </w:t>
       </w:r>
       <w:proofErr w:type="spellStart"/>
       <w:r>
+        <w:rPr>
+          <w:highlight w:val="yellow"/>
+        </w:rPr>
         <w:t>xxdpi</w:t>
       </w:r>
       <w:proofErr w:type="spellEnd"/>
       <w:r>
+        <w:rPr>
+          <w:highlight w:val="yellow"/>
+        </w:rPr>
         <w:t>).</w:t>
       </w:r>
     </w:p>
@@ -502,20 +583,38 @@
         </w:numPr>
         <w:spacing w:line="360" w:lineRule="auto"/>
         <w:jc w:val="both"/>
-      </w:pPr>
-      <w:r>
+        <w:rPr>
+          <w:highlight w:val="yellow"/>
+        </w:rPr>
+      </w:pPr>
+      <w:r>
+        <w:rPr>
+          <w:highlight w:val="yellow"/>
+        </w:rPr>
         <w:t>Modo Off-line</w:t>
       </w:r>
       <w:r>
+        <w:rPr>
+          <w:highlight w:val="yellow"/>
+        </w:rPr>
         <w:t xml:space="preserve"> </w:t>
       </w:r>
       <w:r>
+        <w:rPr>
+          <w:highlight w:val="yellow"/>
+        </w:rPr>
         <w:t xml:space="preserve">para la lista de viajes y </w:t>
       </w:r>
       <w:r>
+        <w:rPr>
+          <w:highlight w:val="yellow"/>
+        </w:rPr>
         <w:t xml:space="preserve">de </w:t>
       </w:r>
       <w:r>
+        <w:rPr>
+          <w:highlight w:val="yellow"/>
+        </w:rPr>
         <w:t>usuarios.</w:t>
       </w:r>
     </w:p>
@@ -528,11 +627,20 @@
         </w:numPr>
         <w:spacing w:line="360" w:lineRule="auto"/>
         <w:jc w:val="both"/>
-      </w:pPr>
-      <w:r>
+        <w:rPr>
+          <w:highlight w:val="yellow"/>
+        </w:rPr>
+      </w:pPr>
+      <w:r>
+        <w:rPr>
+          <w:highlight w:val="yellow"/>
+        </w:rPr>
         <w:t>Cargar imagen desde galería de fotos para la creación de una cuenta de usuario</w:t>
       </w:r>
       <w:r>
+        <w:rPr>
+          <w:highlight w:val="yellow"/>
+        </w:rPr>
         <w:t>.</w:t>
       </w:r>
     </w:p>
@@ -620,17 +728,29 @@
         </w:numPr>
         <w:spacing w:line="360" w:lineRule="auto"/>
         <w:jc w:val="both"/>
-      </w:pPr>
-      <w:r>
+        <w:rPr>
+          <w:highlight w:val="yellow"/>
+        </w:rPr>
+      </w:pPr>
+      <w:r>
+        <w:rPr>
+          <w:highlight w:val="yellow"/>
+        </w:rPr>
         <w:lastRenderedPageBreak/>
         <w:t xml:space="preserve">Integración con la librería </w:t>
       </w:r>
       <w:proofErr w:type="spellStart"/>
       <w:r>
+        <w:rPr>
+          <w:highlight w:val="yellow"/>
+        </w:rPr>
         <w:t>Pusher</w:t>
       </w:r>
       <w:proofErr w:type="spellEnd"/>
       <w:r>
+        <w:rPr>
+          <w:highlight w:val="yellow"/>
+        </w:rPr>
         <w:t xml:space="preserve"> para el registro del dispositivo para la recepción de notificaciones Push.</w:t>
       </w:r>
     </w:p>
@@ -855,36 +975,57 @@
         </w:numPr>
         <w:spacing w:line="360" w:lineRule="auto"/>
         <w:jc w:val="both"/>
-      </w:pPr>
-      <w:r>
+        <w:rPr>
+          <w:highlight w:val="yellow"/>
+        </w:rPr>
+      </w:pPr>
+      <w:r>
+        <w:rPr>
+          <w:highlight w:val="yellow"/>
+        </w:rPr>
         <w:t xml:space="preserve">Integración con </w:t>
       </w:r>
       <w:proofErr w:type="spellStart"/>
       <w:r>
+        <w:rPr>
+          <w:highlight w:val="yellow"/>
+        </w:rPr>
         <w:t>Firebase</w:t>
       </w:r>
       <w:proofErr w:type="spellEnd"/>
       <w:r>
+        <w:rPr>
+          <w:highlight w:val="yellow"/>
+        </w:rPr>
         <w:t xml:space="preserve"> Cloud </w:t>
       </w:r>
       <w:proofErr w:type="spellStart"/>
       <w:r>
+        <w:rPr>
+          <w:highlight w:val="yellow"/>
+        </w:rPr>
         <w:t>Messaging</w:t>
       </w:r>
       <w:proofErr w:type="spellEnd"/>
       <w:r>
+        <w:rPr>
+          <w:highlight w:val="yellow"/>
+        </w:rPr>
         <w:t xml:space="preserve"> y la librería </w:t>
       </w:r>
       <w:proofErr w:type="spellStart"/>
       <w:r>
+        <w:rPr>
+          <w:highlight w:val="yellow"/>
+        </w:rPr>
         <w:t>Pusher</w:t>
       </w:r>
       <w:proofErr w:type="spellEnd"/>
       <w:r>
-        <w:t xml:space="preserve"> para el enví</w:t>
-      </w:r>
-      <w:r>
-        <w:t>o de notificaciones Push.</w:t>
+        <w:rPr>
+          <w:highlight w:val="yellow"/>
+        </w:rPr>
+        <w:t xml:space="preserve"> para el envío de notificaciones Push.</w:t>
       </w:r>
     </w:p>
     <w:p>
@@ -1337,7 +1478,44 @@
         <w:rPr>
           <w:rFonts w:cstheme="minorHAnsi"/>
         </w:rPr>
-        <w:t>Definición de usuario y</w:t>
+        <w:t>Definición de usuario y d</w:t>
+      </w:r>
+      <w:r>
+        <w:rPr>
+          <w:rFonts w:cstheme="minorHAnsi"/>
+        </w:rPr>
+        <w:t>efinición funcional (sección 6)</w:t>
+      </w:r>
+    </w:p>
+    <w:p>
+      <w:pPr>
+        <w:pStyle w:val="Prrafodelista"/>
+        <w:numPr>
+          <w:ilvl w:val="0"/>
+          <w:numId w:val="2"/>
+        </w:numPr>
+        <w:spacing w:line="360" w:lineRule="auto"/>
+        <w:rPr>
+          <w:rFonts w:cstheme="minorHAnsi"/>
+        </w:rPr>
+      </w:pPr>
+      <w:r>
+        <w:rPr>
+          <w:rFonts w:cstheme="minorHAnsi"/>
+        </w:rPr>
+        <w:t>Diseño de pantallas</w:t>
+      </w:r>
+      <w:r>
+        <w:rPr>
+          <w:rFonts w:cstheme="minorHAnsi"/>
+        </w:rPr>
+        <w:t xml:space="preserve"> </w:t>
+      </w:r>
+      <w:r>
+        <w:rPr>
+          <w:rFonts w:cstheme="minorHAnsi"/>
+        </w:rPr>
+        <w:t>inf</w:t>
       </w:r>
       <w:bookmarkStart w:id="0" w:name="_GoBack"/>
       <w:bookmarkEnd w:id="0"/>
@@ -1345,13 +1523,31 @@
         <w:rPr>
           <w:rFonts w:cstheme="minorHAnsi"/>
         </w:rPr>
-        <w:t xml:space="preserve"> d</w:t>
+        <w:t>ormación</w:t>
       </w:r>
       <w:r>
         <w:rPr>
           <w:rFonts w:cstheme="minorHAnsi"/>
         </w:rPr>
-        <w:t>efinición funcional (sección 6)</w:t>
+        <w:t xml:space="preserve"> de usuarios</w:t>
+      </w:r>
+      <w:r>
+        <w:rPr>
+          <w:rFonts w:cstheme="minorHAnsi"/>
+        </w:rPr>
+        <w:t xml:space="preserve"> (sección 7</w:t>
+      </w:r>
+      <w:r>
+        <w:rPr>
+          <w:rFonts w:cstheme="minorHAnsi"/>
+        </w:rPr>
+        <w:t>.1.8</w:t>
+      </w:r>
+      <w:r>
+        <w:rPr>
+          <w:rFonts w:cstheme="minorHAnsi"/>
+        </w:rPr>
+        <w:t>)</w:t>
       </w:r>
     </w:p>
     <w:p>
@@ -1370,43 +1566,37 @@
         <w:rPr>
           <w:rFonts w:cstheme="minorHAnsi"/>
         </w:rPr>
-        <w:t>Diseño de pantallas</w:t>
+        <w:t>Diseño de la arquitectura (sección 8</w:t>
       </w:r>
       <w:r>
         <w:rPr>
           <w:rFonts w:cstheme="minorHAnsi"/>
         </w:rPr>
-        <w:t xml:space="preserve"> </w:t>
+        <w:t>.1</w:t>
       </w:r>
       <w:r>
         <w:rPr>
           <w:rFonts w:cstheme="minorHAnsi"/>
         </w:rPr>
-        <w:t>información</w:t>
+        <w:t xml:space="preserve">, </w:t>
       </w:r>
       <w:r>
         <w:rPr>
           <w:rFonts w:cstheme="minorHAnsi"/>
         </w:rPr>
-        <w:t xml:space="preserve"> de usuarios</w:t>
+        <w:t>8.2</w:t>
       </w:r>
       <w:r>
         <w:rPr>
           <w:rFonts w:cstheme="minorHAnsi"/>
         </w:rPr>
-        <w:t xml:space="preserve"> (sección 7</w:t>
+        <w:t>, 8.3</w:t>
       </w:r>
       <w:r>
         <w:rPr>
           <w:rFonts w:cstheme="minorHAnsi"/>
         </w:rPr>
-        <w:t>.1.8</w:t>
-      </w:r>
-      <w:r>
-        <w:rPr>
-          <w:rFonts w:cstheme="minorHAnsi"/>
-        </w:rPr>
-        <w:t>)</w:t>
+        <w:t xml:space="preserve">) </w:t>
       </w:r>
     </w:p>
     <w:p>
@@ -1425,25 +1615,7 @@
         <w:rPr>
           <w:rFonts w:cstheme="minorHAnsi"/>
         </w:rPr>
-        <w:t>Diseño de la arquitectura (sección 8</w:t>
-      </w:r>
-      <w:r>
-        <w:rPr>
-          <w:rFonts w:cstheme="minorHAnsi"/>
-        </w:rPr>
-        <w:t>.1</w:t>
-      </w:r>
-      <w:r>
-        <w:rPr>
-          <w:rFonts w:cstheme="minorHAnsi"/>
-        </w:rPr>
-        <w:t xml:space="preserve"> y 8.2</w:t>
-      </w:r>
-      <w:r>
-        <w:rPr>
-          <w:rFonts w:cstheme="minorHAnsi"/>
-        </w:rPr>
-        <w:t xml:space="preserve">) </w:t>
+        <w:t>Conclusiones (sección 9)</w:t>
       </w:r>
     </w:p>
     <w:sectPr>

</xml_diff>